<commit_message>
feat: introduce document generation controller and `Certificate of Indigency` template.
</commit_message>
<xml_diff>
--- a/public/Certificates and Dashboard (Culiat)/Certificate of Indigency.docx
+++ b/public/Certificates and Dashboard (Culiat)/Certificate of Indigency.docx
@@ -249,7 +249,7 @@
           <w:sz w:val="24"/>
           <w:lang w:val="en-US"/>
         </w:rPr>
-        <w:t>{salutation}{full_name}</w:t>
+        <w:t>{salutation} {full_name}</w:t>
       </w:r>
       <w:r>
         <w:rPr>
@@ -406,6 +406,18 @@
           <w:sz w:val="24"/>
           <w:lang w:val="en-US"/>
         </w:rPr>
+        <w:t xml:space="preserve">{salutation} </w:t>
+      </w:r>
+      <w:bookmarkStart w:id="0" w:name="_GoBack"/>
+      <w:bookmarkEnd w:id="0"/>
+      <w:r>
+        <w:rPr>
+          <w:rFonts w:hint="default"/>
+          <w:b/>
+          <w:bCs/>
+          <w:sz w:val="24"/>
+          <w:lang w:val="en-US"/>
+        </w:rPr>
         <w:t>{last_name}</w:t>
       </w:r>
       <w:r>
@@ -469,7 +481,6 @@
         </w:rPr>
         <w:t xml:space="preserve">Issued this </w:t>
       </w:r>
-      <w:bookmarkStart w:id="0" w:name="_GoBack"/>
       <w:r>
         <w:rPr>
           <w:rFonts w:hint="default"/>
@@ -480,7 +491,6 @@
         </w:rPr>
         <w:t>{issue_date}</w:t>
       </w:r>
-      <w:bookmarkEnd w:id="0"/>
       <w:r>
         <w:rPr>
           <w:b/>

</xml_diff>